<commit_message>
Added new micro service api gateway
</commit_message>
<xml_diff>
--- a/documentation.docx
+++ b/documentation.docx
@@ -1830,7 +1830,20 @@
           <w:szCs w:val="32"/>
           <w:lang w:val="en-IN"/>
         </w:rPr>
-        <w:t>Front-end is going to connect to an API Gateway which is going to handle authentication using JWT. Once gateway is done authenticating, it is going to send the jwt token to the client. The client then going to use this token for every request. When Gateway finds that the token is valid it is going to forward the request to other micro services internally and return the client with the response.</w:t>
+        <w:t>Front-end is going to connect to an API Gateway which is going to handle authentication using Authentication MC which will return JWT. Once it is done authenticating it will return the token to Gateway</w:t>
+      </w:r>
+      <w:bookmarkStart w:id="10" w:name="_GoBack"/>
+      <w:bookmarkEnd w:id="10"/>
+      <w:r>
+        <w:rPr>
+          <w:rFonts w:hint="default"/>
+          <w:b w:val="0"/>
+          <w:bCs w:val="0"/>
+          <w:sz w:val="32"/>
+          <w:szCs w:val="32"/>
+          <w:lang w:val="en-IN"/>
+        </w:rPr>
+        <w:t>, it is going to send the jwt token to the client. The client then going to use this token for every request. When Gateway finds that the token is valid it is going to forward the request to other micro services internally and return the client with the response.</w:t>
       </w:r>
     </w:p>
     <w:p>
@@ -1942,8 +1955,6 @@
           </wp:inline>
         </w:drawing>
       </w:r>
-      <w:bookmarkStart w:id="10" w:name="_GoBack"/>
-      <w:bookmarkEnd w:id="10"/>
     </w:p>
     <w:p>
       <w:pPr>

</xml_diff>

<commit_message>
Transition to reactive architecture for backend
</commit_message>
<xml_diff>
--- a/documentation.docx
+++ b/documentation.docx
@@ -107,7 +107,7 @@
       </w:r>
       <w:r>
         <w:rPr>
-          <w:rStyle w:val="4"/>
+          <w:rStyle w:val="5"/>
           <w:rFonts w:hint="default"/>
           <w:b w:val="0"/>
           <w:bCs w:val="0"/>
@@ -199,7 +199,7 @@
       </w:r>
       <w:r>
         <w:rPr>
-          <w:rStyle w:val="4"/>
+          <w:rStyle w:val="5"/>
           <w:rFonts w:hint="default"/>
           <w:b w:val="0"/>
           <w:bCs w:val="0"/>
@@ -274,7 +274,7 @@
       </w:r>
       <w:r>
         <w:rPr>
-          <w:rStyle w:val="4"/>
+          <w:rStyle w:val="5"/>
           <w:rFonts w:hint="default"/>
           <w:b w:val="0"/>
           <w:bCs w:val="0"/>
@@ -353,7 +353,7 @@
       </w:r>
       <w:r>
         <w:rPr>
-          <w:rStyle w:val="4"/>
+          <w:rStyle w:val="5"/>
           <w:rFonts w:hint="default"/>
           <w:b w:val="0"/>
           <w:bCs w:val="0"/>
@@ -538,7 +538,7 @@
       </w:r>
       <w:r>
         <w:rPr>
-          <w:rStyle w:val="4"/>
+          <w:rStyle w:val="5"/>
           <w:rFonts w:hint="default"/>
           <w:b w:val="0"/>
           <w:bCs w:val="0"/>
@@ -612,7 +612,7 @@
       </w:r>
       <w:r>
         <w:rPr>
-          <w:rStyle w:val="4"/>
+          <w:rStyle w:val="5"/>
           <w:rFonts w:hint="default"/>
           <w:b w:val="0"/>
           <w:bCs w:val="0"/>
@@ -686,7 +686,7 @@
       </w:r>
       <w:r>
         <w:rPr>
-          <w:rStyle w:val="4"/>
+          <w:rStyle w:val="5"/>
           <w:rFonts w:hint="default"/>
           <w:b w:val="0"/>
           <w:bCs w:val="0"/>
@@ -834,7 +834,7 @@
       </w:r>
       <w:r>
         <w:rPr>
-          <w:rStyle w:val="4"/>
+          <w:rStyle w:val="5"/>
           <w:rFonts w:hint="default"/>
           <w:b w:val="0"/>
           <w:bCs w:val="0"/>
@@ -854,6 +854,35 @@
           <w:lang w:val="en-IN"/>
         </w:rPr>
         <w:fldChar w:fldCharType="end"/>
+      </w:r>
+    </w:p>
+    <w:p>
+      <w:pPr>
+        <w:numPr>
+          <w:ilvl w:val="1"/>
+          <w:numId w:val="1"/>
+        </w:numPr>
+        <w:ind w:left="840" w:leftChars="0" w:hanging="420" w:firstLineChars="0"/>
+        <w:jc w:val="left"/>
+        <w:rPr>
+          <w:rFonts w:hint="default"/>
+          <w:b w:val="0"/>
+          <w:bCs w:val="0"/>
+          <w:sz w:val="24"/>
+          <w:szCs w:val="24"/>
+          <w:lang w:val="en-IN"/>
+        </w:rPr>
+      </w:pPr>
+      <w:r>
+        <w:rPr>
+          <w:rFonts w:hint="default"/>
+          <w:b w:val="0"/>
+          <w:bCs w:val="0"/>
+          <w:sz w:val="24"/>
+          <w:szCs w:val="24"/>
+          <w:lang w:val="en-US"/>
+        </w:rPr>
+        <w:t>Rules for Projects</w:t>
       </w:r>
     </w:p>
     <w:p>
@@ -1830,20 +1859,7 @@
           <w:szCs w:val="32"/>
           <w:lang w:val="en-IN"/>
         </w:rPr>
-        <w:t>Front-end is going to connect to an API Gateway which is going to handle authentication using Authentication MC which will return JWT. Once it is done authenticating it will return the token to Gateway</w:t>
-      </w:r>
-      <w:bookmarkStart w:id="10" w:name="_GoBack"/>
-      <w:bookmarkEnd w:id="10"/>
-      <w:r>
-        <w:rPr>
-          <w:rFonts w:hint="default"/>
-          <w:b w:val="0"/>
-          <w:bCs w:val="0"/>
-          <w:sz w:val="32"/>
-          <w:szCs w:val="32"/>
-          <w:lang w:val="en-IN"/>
-        </w:rPr>
-        <w:t>, it is going to send the jwt token to the client. The client then going to use this token for every request. When Gateway finds that the token is valid it is going to forward the request to other micro services internally and return the client with the response.</w:t>
+        <w:t>Front-end is going to connect to an API Gateway which is going to handle authentication using Authentication MC which will return JWT. Once it is done authenticating it will return the token to Gateway, it is going to send the jwt token to the client. The client then going to use this token for every request. When Gateway finds that the token is valid it is going to forward the request to other micro services internally and return the client with the response.</w:t>
       </w:r>
     </w:p>
     <w:p>
@@ -4051,7 +4067,7 @@
     </w:p>
     <w:tbl>
       <w:tblPr>
-        <w:tblStyle w:val="5"/>
+        <w:tblStyle w:val="6"/>
         <w:tblW w:w="0" w:type="auto"/>
         <w:tblInd w:w="0" w:type="dxa"/>
         <w:tblBorders>
@@ -4218,7 +4234,7 @@
     </w:p>
     <w:tbl>
       <w:tblPr>
-        <w:tblStyle w:val="5"/>
+        <w:tblStyle w:val="6"/>
         <w:tblW w:w="0" w:type="auto"/>
         <w:tblInd w:w="0" w:type="dxa"/>
         <w:tblBorders>
@@ -4672,7 +4688,7 @@
             </w:r>
             <w:r>
               <w:rPr>
-                <w:rStyle w:val="4"/>
+                <w:rStyle w:val="5"/>
                 <w:rFonts w:hint="default"/>
                 <w:b w:val="0"/>
                 <w:bCs w:val="0"/>
@@ -5607,7 +5623,7 @@
     </w:p>
     <w:tbl>
       <w:tblPr>
-        <w:tblStyle w:val="5"/>
+        <w:tblStyle w:val="6"/>
         <w:tblW w:w="0" w:type="auto"/>
         <w:tblInd w:w="0" w:type="dxa"/>
         <w:tblBorders>
@@ -7772,6 +7788,1056 @@
         <w:t>Delete member</w:t>
       </w:r>
     </w:p>
+    <w:p>
+      <w:pPr>
+        <w:numPr>
+          <w:numId w:val="0"/>
+        </w:numPr>
+        <w:jc w:val="left"/>
+        <w:rPr>
+          <w:rFonts w:hint="default"/>
+          <w:b w:val="0"/>
+          <w:bCs w:val="0"/>
+          <w:sz w:val="32"/>
+          <w:szCs w:val="32"/>
+          <w:u w:val="none"/>
+          <w:lang w:val="en-IN"/>
+        </w:rPr>
+      </w:pPr>
+    </w:p>
+    <w:p>
+      <w:pPr>
+        <w:numPr>
+          <w:numId w:val="0"/>
+        </w:numPr>
+        <w:jc w:val="center"/>
+        <w:rPr>
+          <w:rFonts w:hint="default"/>
+          <w:b/>
+          <w:bCs/>
+          <w:sz w:val="36"/>
+          <w:szCs w:val="36"/>
+          <w:lang w:val="en-US"/>
+        </w:rPr>
+      </w:pPr>
+      <w:r>
+        <w:rPr>
+          <w:rFonts w:hint="default"/>
+          <w:b/>
+          <w:bCs/>
+          <w:sz w:val="36"/>
+          <w:szCs w:val="36"/>
+          <w:lang w:val="en-US"/>
+        </w:rPr>
+        <w:t>Rules of Project</w:t>
+      </w:r>
+    </w:p>
+    <w:p>
+      <w:pPr>
+        <w:numPr>
+          <w:numId w:val="0"/>
+        </w:numPr>
+        <w:jc w:val="center"/>
+        <w:rPr>
+          <w:rFonts w:hint="default"/>
+          <w:b/>
+          <w:bCs/>
+          <w:sz w:val="36"/>
+          <w:szCs w:val="36"/>
+          <w:lang w:val="en-US"/>
+        </w:rPr>
+      </w:pPr>
+    </w:p>
+    <w:p>
+      <w:pPr>
+        <w:numPr>
+          <w:ilvl w:val="0"/>
+          <w:numId w:val="6"/>
+        </w:numPr>
+        <w:jc w:val="left"/>
+        <w:rPr>
+          <w:rFonts w:hint="default"/>
+          <w:b w:val="0"/>
+          <w:bCs w:val="0"/>
+          <w:sz w:val="32"/>
+          <w:szCs w:val="32"/>
+          <w:lang w:val="en-US"/>
+        </w:rPr>
+      </w:pPr>
+      <w:r>
+        <w:rPr>
+          <w:rFonts w:hint="default"/>
+          <w:b w:val="0"/>
+          <w:bCs w:val="0"/>
+          <w:sz w:val="32"/>
+          <w:szCs w:val="32"/>
+          <w:lang w:val="en-US"/>
+        </w:rPr>
+        <w:t>Visibility of project</w:t>
+      </w:r>
+      <w:r>
+        <w:rPr>
+          <w:rFonts w:hint="default"/>
+          <w:b w:val="0"/>
+          <w:bCs w:val="0"/>
+          <w:sz w:val="32"/>
+          <w:szCs w:val="32"/>
+          <w:lang w:val="en-US"/>
+        </w:rPr>
+        <w:tab/>
+      </w:r>
+    </w:p>
+    <w:p>
+      <w:pPr>
+        <w:numPr>
+          <w:ilvl w:val="1"/>
+          <w:numId w:val="6"/>
+        </w:numPr>
+        <w:ind w:left="840" w:leftChars="0" w:hanging="420" w:firstLineChars="0"/>
+        <w:jc w:val="left"/>
+        <w:rPr>
+          <w:rFonts w:hint="default"/>
+          <w:b w:val="0"/>
+          <w:bCs w:val="0"/>
+          <w:sz w:val="32"/>
+          <w:szCs w:val="32"/>
+          <w:lang w:val="en-US"/>
+        </w:rPr>
+      </w:pPr>
+      <w:r>
+        <w:rPr>
+          <w:rFonts w:hint="default"/>
+          <w:b w:val="0"/>
+          <w:bCs w:val="0"/>
+          <w:sz w:val="32"/>
+          <w:szCs w:val="32"/>
+          <w:lang w:val="en-US"/>
+        </w:rPr>
+        <w:t>Can children have visibility independently?</w:t>
+      </w:r>
+    </w:p>
+    <w:p>
+      <w:pPr>
+        <w:numPr>
+          <w:ilvl w:val="0"/>
+          <w:numId w:val="6"/>
+        </w:numPr>
+        <w:ind w:left="0" w:leftChars="0" w:firstLine="0" w:firstLineChars="0"/>
+        <w:jc w:val="left"/>
+        <w:rPr>
+          <w:rFonts w:hint="default"/>
+          <w:b w:val="0"/>
+          <w:bCs w:val="0"/>
+          <w:sz w:val="32"/>
+          <w:szCs w:val="32"/>
+          <w:lang w:val="en-US"/>
+        </w:rPr>
+      </w:pPr>
+      <w:r>
+        <w:rPr>
+          <w:rFonts w:hint="default"/>
+          <w:b w:val="0"/>
+          <w:bCs w:val="0"/>
+          <w:sz w:val="32"/>
+          <w:szCs w:val="32"/>
+          <w:lang w:val="en-US"/>
+        </w:rPr>
+        <w:t>Can have children?</w:t>
+      </w:r>
+    </w:p>
+    <w:p>
+      <w:pPr>
+        <w:numPr>
+          <w:ilvl w:val="1"/>
+          <w:numId w:val="6"/>
+        </w:numPr>
+        <w:ind w:left="840" w:leftChars="0" w:hanging="420" w:firstLineChars="0"/>
+        <w:jc w:val="left"/>
+        <w:rPr>
+          <w:rFonts w:hint="default"/>
+          <w:b w:val="0"/>
+          <w:bCs w:val="0"/>
+          <w:sz w:val="32"/>
+          <w:szCs w:val="32"/>
+          <w:lang w:val="en-US"/>
+        </w:rPr>
+      </w:pPr>
+      <w:r>
+        <w:rPr>
+          <w:rFonts w:hint="default"/>
+          <w:b w:val="0"/>
+          <w:bCs w:val="0"/>
+          <w:sz w:val="32"/>
+          <w:szCs w:val="32"/>
+          <w:lang w:val="en-US"/>
+        </w:rPr>
+        <w:t>Does creating children need to be approved from Root leaders?</w:t>
+      </w:r>
+    </w:p>
+    <w:p>
+      <w:pPr>
+        <w:numPr>
+          <w:ilvl w:val="0"/>
+          <w:numId w:val="6"/>
+        </w:numPr>
+        <w:ind w:left="0" w:leftChars="0" w:firstLine="0" w:firstLineChars="0"/>
+        <w:jc w:val="left"/>
+        <w:rPr>
+          <w:rFonts w:hint="default"/>
+          <w:b w:val="0"/>
+          <w:bCs w:val="0"/>
+          <w:sz w:val="32"/>
+          <w:szCs w:val="32"/>
+          <w:lang w:val="en-US"/>
+        </w:rPr>
+      </w:pPr>
+      <w:r>
+        <w:rPr>
+          <w:rFonts w:hint="default"/>
+          <w:b w:val="0"/>
+          <w:bCs w:val="0"/>
+          <w:sz w:val="32"/>
+          <w:szCs w:val="32"/>
+          <w:lang w:val="en-US"/>
+        </w:rPr>
+        <w:t>Can leaders give task to members?</w:t>
+      </w:r>
+    </w:p>
+    <w:p>
+      <w:pPr>
+        <w:numPr>
+          <w:ilvl w:val="1"/>
+          <w:numId w:val="6"/>
+        </w:numPr>
+        <w:ind w:left="840" w:leftChars="0" w:hanging="420" w:firstLineChars="0"/>
+        <w:jc w:val="left"/>
+        <w:rPr>
+          <w:rFonts w:hint="default"/>
+          <w:b w:val="0"/>
+          <w:bCs w:val="0"/>
+          <w:sz w:val="32"/>
+          <w:szCs w:val="32"/>
+          <w:lang w:val="en-US"/>
+        </w:rPr>
+      </w:pPr>
+      <w:r>
+        <w:rPr>
+          <w:rFonts w:hint="default"/>
+          <w:b w:val="0"/>
+          <w:bCs w:val="0"/>
+          <w:sz w:val="32"/>
+          <w:szCs w:val="32"/>
+          <w:lang w:val="en-US"/>
+        </w:rPr>
+        <w:t>Does Every task need to be approved by Root leaders</w:t>
+      </w:r>
+    </w:p>
+    <w:p>
+      <w:pPr>
+        <w:numPr>
+          <w:ilvl w:val="1"/>
+          <w:numId w:val="6"/>
+        </w:numPr>
+        <w:ind w:left="840" w:leftChars="0" w:hanging="420" w:firstLineChars="0"/>
+        <w:jc w:val="left"/>
+        <w:rPr>
+          <w:rFonts w:hint="default"/>
+          <w:b w:val="0"/>
+          <w:bCs w:val="0"/>
+          <w:sz w:val="32"/>
+          <w:szCs w:val="32"/>
+          <w:lang w:val="en-US"/>
+        </w:rPr>
+      </w:pPr>
+      <w:r>
+        <w:rPr>
+          <w:rFonts w:hint="default"/>
+          <w:b w:val="0"/>
+          <w:bCs w:val="0"/>
+          <w:sz w:val="32"/>
+          <w:szCs w:val="32"/>
+          <w:lang w:val="en-US"/>
+        </w:rPr>
+        <w:t>Does public contribution task need to be approved by root</w:t>
+      </w:r>
+    </w:p>
+    <w:p>
+      <w:pPr>
+        <w:numPr>
+          <w:ilvl w:val="1"/>
+          <w:numId w:val="6"/>
+        </w:numPr>
+        <w:ind w:left="840" w:leftChars="0" w:hanging="420" w:firstLineChars="0"/>
+        <w:jc w:val="left"/>
+        <w:rPr>
+          <w:rFonts w:hint="default"/>
+          <w:b w:val="0"/>
+          <w:bCs w:val="0"/>
+          <w:sz w:val="32"/>
+          <w:szCs w:val="32"/>
+          <w:lang w:val="en-US"/>
+        </w:rPr>
+      </w:pPr>
+      <w:r>
+        <w:rPr>
+          <w:rFonts w:hint="default"/>
+          <w:b w:val="0"/>
+          <w:bCs w:val="0"/>
+          <w:sz w:val="32"/>
+          <w:szCs w:val="32"/>
+          <w:lang w:val="en-US"/>
+        </w:rPr>
+        <w:t>Visibility allowed</w:t>
+      </w:r>
+    </w:p>
+    <w:p>
+      <w:pPr>
+        <w:numPr>
+          <w:ilvl w:val="0"/>
+          <w:numId w:val="6"/>
+        </w:numPr>
+        <w:ind w:left="0" w:leftChars="0" w:firstLine="0" w:firstLineChars="0"/>
+        <w:jc w:val="left"/>
+        <w:rPr>
+          <w:rFonts w:hint="default"/>
+          <w:b w:val="0"/>
+          <w:bCs w:val="0"/>
+          <w:sz w:val="32"/>
+          <w:szCs w:val="32"/>
+          <w:lang w:val="en-US"/>
+        </w:rPr>
+      </w:pPr>
+      <w:r>
+        <w:rPr>
+          <w:rFonts w:hint="default"/>
+          <w:b w:val="0"/>
+          <w:bCs w:val="0"/>
+          <w:sz w:val="32"/>
+          <w:szCs w:val="32"/>
+          <w:lang w:val="en-US"/>
+        </w:rPr>
+        <w:t>Can leaders give task to children project?</w:t>
+      </w:r>
+    </w:p>
+    <w:p>
+      <w:pPr>
+        <w:numPr>
+          <w:ilvl w:val="1"/>
+          <w:numId w:val="6"/>
+        </w:numPr>
+        <w:ind w:left="840" w:leftChars="0" w:hanging="420" w:firstLineChars="0"/>
+        <w:jc w:val="left"/>
+        <w:rPr>
+          <w:rFonts w:hint="default"/>
+          <w:b w:val="0"/>
+          <w:bCs w:val="0"/>
+          <w:sz w:val="32"/>
+          <w:szCs w:val="32"/>
+          <w:lang w:val="en-US"/>
+        </w:rPr>
+      </w:pPr>
+      <w:r>
+        <w:rPr>
+          <w:rFonts w:hint="default"/>
+          <w:b w:val="0"/>
+          <w:bCs w:val="0"/>
+          <w:sz w:val="32"/>
+          <w:szCs w:val="32"/>
+          <w:lang w:val="en-US"/>
+        </w:rPr>
+        <w:t>Does Every task need to be approved by Root leaders</w:t>
+      </w:r>
+    </w:p>
+    <w:p>
+      <w:pPr>
+        <w:numPr>
+          <w:ilvl w:val="1"/>
+          <w:numId w:val="6"/>
+        </w:numPr>
+        <w:ind w:left="840" w:leftChars="0" w:hanging="420" w:firstLineChars="0"/>
+        <w:jc w:val="left"/>
+        <w:rPr>
+          <w:rFonts w:hint="default"/>
+          <w:b w:val="0"/>
+          <w:bCs w:val="0"/>
+          <w:sz w:val="32"/>
+          <w:szCs w:val="32"/>
+          <w:lang w:val="en-US"/>
+        </w:rPr>
+      </w:pPr>
+      <w:r>
+        <w:rPr>
+          <w:rFonts w:hint="default"/>
+          <w:b w:val="0"/>
+          <w:bCs w:val="0"/>
+          <w:sz w:val="32"/>
+          <w:szCs w:val="32"/>
+          <w:lang w:val="en-US"/>
+        </w:rPr>
+        <w:t>Visibility allowed</w:t>
+      </w:r>
+    </w:p>
+    <w:p>
+      <w:pPr>
+        <w:numPr>
+          <w:ilvl w:val="0"/>
+          <w:numId w:val="6"/>
+        </w:numPr>
+        <w:ind w:left="0" w:leftChars="0" w:firstLine="0" w:firstLineChars="0"/>
+        <w:jc w:val="left"/>
+        <w:rPr>
+          <w:rFonts w:hint="default"/>
+          <w:b w:val="0"/>
+          <w:bCs w:val="0"/>
+          <w:sz w:val="32"/>
+          <w:szCs w:val="32"/>
+          <w:lang w:val="en-US"/>
+        </w:rPr>
+      </w:pPr>
+      <w:r>
+        <w:rPr>
+          <w:rFonts w:hint="default"/>
+          <w:b w:val="0"/>
+          <w:bCs w:val="0"/>
+          <w:sz w:val="32"/>
+          <w:szCs w:val="32"/>
+          <w:lang w:val="en-US"/>
+        </w:rPr>
+        <w:t>Can Leaders give task to grand-children project?</w:t>
+      </w:r>
+    </w:p>
+    <w:p>
+      <w:pPr>
+        <w:numPr>
+          <w:ilvl w:val="1"/>
+          <w:numId w:val="6"/>
+        </w:numPr>
+        <w:ind w:left="840" w:leftChars="0" w:hanging="420" w:firstLineChars="0"/>
+        <w:jc w:val="left"/>
+        <w:rPr>
+          <w:rFonts w:hint="default"/>
+          <w:b w:val="0"/>
+          <w:bCs w:val="0"/>
+          <w:sz w:val="32"/>
+          <w:szCs w:val="32"/>
+          <w:lang w:val="en-US"/>
+        </w:rPr>
+      </w:pPr>
+      <w:r>
+        <w:rPr>
+          <w:rFonts w:hint="default"/>
+          <w:b w:val="0"/>
+          <w:bCs w:val="0"/>
+          <w:sz w:val="32"/>
+          <w:szCs w:val="32"/>
+          <w:lang w:val="en-US"/>
+        </w:rPr>
+        <w:t>Does It need to be approved by Root leader?</w:t>
+      </w:r>
+    </w:p>
+    <w:p>
+      <w:pPr>
+        <w:numPr>
+          <w:ilvl w:val="1"/>
+          <w:numId w:val="6"/>
+        </w:numPr>
+        <w:ind w:left="840" w:leftChars="0" w:hanging="420" w:firstLineChars="0"/>
+        <w:jc w:val="left"/>
+        <w:rPr>
+          <w:rFonts w:hint="default"/>
+          <w:b w:val="0"/>
+          <w:bCs w:val="0"/>
+          <w:sz w:val="32"/>
+          <w:szCs w:val="32"/>
+          <w:lang w:val="en-US"/>
+        </w:rPr>
+      </w:pPr>
+      <w:r>
+        <w:rPr>
+          <w:rFonts w:hint="default"/>
+          <w:b w:val="0"/>
+          <w:bCs w:val="0"/>
+          <w:sz w:val="32"/>
+          <w:szCs w:val="32"/>
+          <w:lang w:val="en-US"/>
+        </w:rPr>
+        <w:t>Visibility allowed</w:t>
+      </w:r>
+    </w:p>
+    <w:p>
+      <w:pPr>
+        <w:numPr>
+          <w:ilvl w:val="0"/>
+          <w:numId w:val="6"/>
+        </w:numPr>
+        <w:ind w:left="0" w:leftChars="0" w:firstLine="0" w:firstLineChars="0"/>
+        <w:jc w:val="left"/>
+        <w:rPr>
+          <w:rFonts w:hint="default"/>
+          <w:b w:val="0"/>
+          <w:bCs w:val="0"/>
+          <w:sz w:val="32"/>
+          <w:szCs w:val="32"/>
+          <w:lang w:val="en-US"/>
+        </w:rPr>
+      </w:pPr>
+      <w:r>
+        <w:rPr>
+          <w:rFonts w:hint="default"/>
+          <w:b w:val="0"/>
+          <w:bCs w:val="0"/>
+          <w:sz w:val="32"/>
+          <w:szCs w:val="32"/>
+          <w:lang w:val="en-US"/>
+        </w:rPr>
+        <w:t xml:space="preserve">Can give task to Foreign Project (Project from other branch) </w:t>
+      </w:r>
+    </w:p>
+    <w:p>
+      <w:pPr>
+        <w:numPr>
+          <w:ilvl w:val="1"/>
+          <w:numId w:val="6"/>
+        </w:numPr>
+        <w:ind w:left="840" w:leftChars="0" w:hanging="420" w:firstLineChars="0"/>
+        <w:jc w:val="left"/>
+        <w:rPr>
+          <w:rFonts w:hint="default"/>
+          <w:b w:val="0"/>
+          <w:bCs w:val="0"/>
+          <w:sz w:val="32"/>
+          <w:szCs w:val="32"/>
+          <w:lang w:val="en-US"/>
+        </w:rPr>
+      </w:pPr>
+      <w:r>
+        <w:rPr>
+          <w:rFonts w:hint="default"/>
+          <w:b w:val="0"/>
+          <w:bCs w:val="0"/>
+          <w:sz w:val="32"/>
+          <w:szCs w:val="32"/>
+          <w:lang w:val="en-US"/>
+        </w:rPr>
+        <w:t>Example back-end giving task to front-end branch</w:t>
+      </w:r>
+    </w:p>
+    <w:p>
+      <w:pPr>
+        <w:numPr>
+          <w:ilvl w:val="1"/>
+          <w:numId w:val="6"/>
+        </w:numPr>
+        <w:ind w:left="840" w:leftChars="0" w:hanging="420" w:firstLineChars="0"/>
+        <w:jc w:val="left"/>
+        <w:rPr>
+          <w:rFonts w:hint="default"/>
+          <w:b w:val="0"/>
+          <w:bCs w:val="0"/>
+          <w:sz w:val="32"/>
+          <w:szCs w:val="32"/>
+          <w:lang w:val="en-US"/>
+        </w:rPr>
+      </w:pPr>
+      <w:r>
+        <w:rPr>
+          <w:rFonts w:hint="default"/>
+          <w:b w:val="0"/>
+          <w:bCs w:val="0"/>
+          <w:sz w:val="32"/>
+          <w:szCs w:val="32"/>
+          <w:lang w:val="en-US"/>
+        </w:rPr>
+        <w:t>Needs to be verified?</w:t>
+      </w:r>
+    </w:p>
+    <w:p>
+      <w:pPr>
+        <w:numPr>
+          <w:ilvl w:val="0"/>
+          <w:numId w:val="6"/>
+        </w:numPr>
+        <w:ind w:left="0" w:leftChars="0" w:firstLine="0" w:firstLineChars="0"/>
+        <w:jc w:val="left"/>
+        <w:rPr>
+          <w:rFonts w:hint="default"/>
+          <w:b w:val="0"/>
+          <w:bCs w:val="0"/>
+          <w:sz w:val="32"/>
+          <w:szCs w:val="32"/>
+          <w:lang w:val="en-US"/>
+        </w:rPr>
+      </w:pPr>
+      <w:r>
+        <w:rPr>
+          <w:rFonts w:hint="default"/>
+          <w:b w:val="0"/>
+          <w:bCs w:val="0"/>
+          <w:sz w:val="32"/>
+          <w:szCs w:val="32"/>
+          <w:lang w:val="en-US"/>
+        </w:rPr>
+        <w:t xml:space="preserve">Does given task need to be added </w:t>
+      </w:r>
+      <w:bookmarkStart w:id="10" w:name="_GoBack"/>
+      <w:bookmarkEnd w:id="10"/>
+      <w:r>
+        <w:rPr>
+          <w:rFonts w:hint="default"/>
+          <w:b w:val="0"/>
+          <w:bCs w:val="0"/>
+          <w:sz w:val="32"/>
+          <w:szCs w:val="32"/>
+          <w:lang w:val="en-US"/>
+        </w:rPr>
+        <w:t>by consumer</w:t>
+      </w:r>
+    </w:p>
+    <w:p>
+      <w:pPr>
+        <w:numPr>
+          <w:ilvl w:val="1"/>
+          <w:numId w:val="6"/>
+        </w:numPr>
+        <w:ind w:left="840" w:leftChars="0" w:hanging="420" w:firstLineChars="0"/>
+        <w:jc w:val="left"/>
+        <w:rPr>
+          <w:rFonts w:hint="default"/>
+          <w:b w:val="0"/>
+          <w:bCs w:val="0"/>
+          <w:sz w:val="32"/>
+          <w:szCs w:val="32"/>
+          <w:lang w:val="en-US"/>
+        </w:rPr>
+      </w:pPr>
+      <w:r>
+        <w:rPr>
+          <w:rFonts w:hint="default"/>
+          <w:b w:val="0"/>
+          <w:bCs w:val="0"/>
+          <w:sz w:val="32"/>
+          <w:szCs w:val="32"/>
+          <w:lang w:val="en-US"/>
+        </w:rPr>
+        <w:t>Visibility allowed</w:t>
+      </w:r>
+    </w:p>
+    <w:p>
+      <w:pPr>
+        <w:numPr>
+          <w:ilvl w:val="0"/>
+          <w:numId w:val="6"/>
+        </w:numPr>
+        <w:ind w:left="0" w:leftChars="0" w:firstLine="0" w:firstLineChars="0"/>
+        <w:jc w:val="left"/>
+        <w:rPr>
+          <w:rFonts w:hint="default"/>
+          <w:b w:val="0"/>
+          <w:bCs w:val="0"/>
+          <w:sz w:val="32"/>
+          <w:szCs w:val="32"/>
+          <w:lang w:val="en-US"/>
+        </w:rPr>
+      </w:pPr>
+      <w:r>
+        <w:rPr>
+          <w:rFonts w:hint="default"/>
+          <w:b w:val="0"/>
+          <w:bCs w:val="0"/>
+          <w:sz w:val="32"/>
+          <w:szCs w:val="32"/>
+          <w:lang w:val="en-US"/>
+        </w:rPr>
+        <w:t>Can take task from Foreign project</w:t>
+      </w:r>
+    </w:p>
+    <w:p>
+      <w:pPr>
+        <w:numPr>
+          <w:ilvl w:val="1"/>
+          <w:numId w:val="6"/>
+        </w:numPr>
+        <w:ind w:left="840" w:leftChars="0" w:hanging="420" w:firstLineChars="0"/>
+        <w:jc w:val="left"/>
+        <w:rPr>
+          <w:rFonts w:hint="default"/>
+          <w:b w:val="0"/>
+          <w:bCs w:val="0"/>
+          <w:sz w:val="32"/>
+          <w:szCs w:val="32"/>
+          <w:lang w:val="en-US"/>
+        </w:rPr>
+      </w:pPr>
+      <w:r>
+        <w:rPr>
+          <w:rFonts w:hint="default"/>
+          <w:b w:val="0"/>
+          <w:bCs w:val="0"/>
+          <w:sz w:val="32"/>
+          <w:szCs w:val="32"/>
+          <w:lang w:val="en-US"/>
+        </w:rPr>
+        <w:t>Needs to be verified by root?</w:t>
+      </w:r>
+    </w:p>
+    <w:p>
+      <w:pPr>
+        <w:numPr>
+          <w:numId w:val="0"/>
+        </w:numPr>
+        <w:ind w:left="420" w:leftChars="0"/>
+        <w:jc w:val="left"/>
+        <w:rPr>
+          <w:rFonts w:hint="default"/>
+          <w:b w:val="0"/>
+          <w:bCs w:val="0"/>
+          <w:sz w:val="32"/>
+          <w:szCs w:val="32"/>
+          <w:lang w:val="en-US"/>
+        </w:rPr>
+      </w:pPr>
+    </w:p>
+    <w:p>
+      <w:pPr>
+        <w:numPr>
+          <w:ilvl w:val="0"/>
+          <w:numId w:val="0"/>
+        </w:numPr>
+        <w:jc w:val="center"/>
+        <w:rPr>
+          <w:rFonts w:hint="default"/>
+          <w:b/>
+          <w:bCs/>
+          <w:sz w:val="36"/>
+          <w:szCs w:val="36"/>
+          <w:lang w:val="en-US"/>
+        </w:rPr>
+      </w:pPr>
+      <w:r>
+        <w:rPr>
+          <w:rFonts w:hint="default"/>
+          <w:b/>
+          <w:bCs/>
+          <w:sz w:val="36"/>
+          <w:szCs w:val="36"/>
+          <w:lang w:val="en-US"/>
+        </w:rPr>
+        <w:t>Rules of Leader</w:t>
+      </w:r>
+    </w:p>
+    <w:p>
+      <w:pPr>
+        <w:numPr>
+          <w:ilvl w:val="0"/>
+          <w:numId w:val="7"/>
+        </w:numPr>
+        <w:jc w:val="left"/>
+        <w:rPr>
+          <w:rFonts w:hint="default"/>
+          <w:b w:val="0"/>
+          <w:bCs w:val="0"/>
+          <w:sz w:val="32"/>
+          <w:szCs w:val="32"/>
+          <w:lang w:val="en-US"/>
+        </w:rPr>
+      </w:pPr>
+      <w:r>
+        <w:rPr>
+          <w:rFonts w:hint="default"/>
+          <w:b w:val="0"/>
+          <w:bCs w:val="0"/>
+          <w:sz w:val="32"/>
+          <w:szCs w:val="32"/>
+          <w:lang w:val="en-US"/>
+        </w:rPr>
+        <w:t>Can Add leaders</w:t>
+      </w:r>
+    </w:p>
+    <w:p>
+      <w:pPr>
+        <w:numPr>
+          <w:ilvl w:val="0"/>
+          <w:numId w:val="7"/>
+        </w:numPr>
+        <w:jc w:val="left"/>
+        <w:rPr>
+          <w:rFonts w:hint="default"/>
+          <w:b w:val="0"/>
+          <w:bCs w:val="0"/>
+          <w:sz w:val="32"/>
+          <w:szCs w:val="32"/>
+          <w:lang w:val="en-US"/>
+        </w:rPr>
+      </w:pPr>
+      <w:r>
+        <w:rPr>
+          <w:rFonts w:hint="default"/>
+          <w:b w:val="0"/>
+          <w:bCs w:val="0"/>
+          <w:sz w:val="32"/>
+          <w:szCs w:val="32"/>
+          <w:lang w:val="en-US"/>
+        </w:rPr>
+        <w:t>Can add members</w:t>
+      </w:r>
+    </w:p>
+    <w:p>
+      <w:pPr>
+        <w:numPr>
+          <w:ilvl w:val="0"/>
+          <w:numId w:val="7"/>
+        </w:numPr>
+        <w:jc w:val="left"/>
+        <w:rPr>
+          <w:rFonts w:hint="default"/>
+          <w:b w:val="0"/>
+          <w:bCs w:val="0"/>
+          <w:sz w:val="32"/>
+          <w:szCs w:val="32"/>
+          <w:lang w:val="en-US"/>
+        </w:rPr>
+      </w:pPr>
+      <w:r>
+        <w:rPr>
+          <w:rFonts w:hint="default"/>
+          <w:b w:val="0"/>
+          <w:bCs w:val="0"/>
+          <w:sz w:val="32"/>
+          <w:szCs w:val="32"/>
+          <w:lang w:val="en-US"/>
+        </w:rPr>
+        <w:t>Can give public task?</w:t>
+      </w:r>
+    </w:p>
+    <w:p>
+      <w:pPr>
+        <w:numPr>
+          <w:ilvl w:val="0"/>
+          <w:numId w:val="7"/>
+        </w:numPr>
+        <w:jc w:val="left"/>
+        <w:rPr>
+          <w:rFonts w:hint="default"/>
+          <w:b w:val="0"/>
+          <w:bCs w:val="0"/>
+          <w:sz w:val="32"/>
+          <w:szCs w:val="32"/>
+          <w:lang w:val="en-US"/>
+        </w:rPr>
+      </w:pPr>
+      <w:r>
+        <w:rPr>
+          <w:rFonts w:hint="default"/>
+          <w:b w:val="0"/>
+          <w:bCs w:val="0"/>
+          <w:sz w:val="32"/>
+          <w:szCs w:val="32"/>
+          <w:lang w:val="en-US"/>
+        </w:rPr>
+        <w:t>Can give private task?</w:t>
+      </w:r>
+    </w:p>
+    <w:p>
+      <w:pPr>
+        <w:numPr>
+          <w:ilvl w:val="0"/>
+          <w:numId w:val="7"/>
+        </w:numPr>
+        <w:jc w:val="left"/>
+        <w:rPr>
+          <w:rFonts w:hint="default"/>
+          <w:b w:val="0"/>
+          <w:bCs w:val="0"/>
+          <w:sz w:val="32"/>
+          <w:szCs w:val="32"/>
+          <w:lang w:val="en-US"/>
+        </w:rPr>
+      </w:pPr>
+      <w:r>
+        <w:rPr>
+          <w:rFonts w:hint="default"/>
+          <w:b w:val="0"/>
+          <w:bCs w:val="0"/>
+          <w:sz w:val="32"/>
+          <w:szCs w:val="32"/>
+          <w:lang w:val="en-US"/>
+        </w:rPr>
+        <w:t>Can add leaders and members to created branch (if allowed to create a branch)</w:t>
+      </w:r>
+    </w:p>
+    <w:p>
+      <w:pPr>
+        <w:numPr>
+          <w:ilvl w:val="1"/>
+          <w:numId w:val="7"/>
+        </w:numPr>
+        <w:ind w:left="840" w:leftChars="0" w:hanging="420" w:firstLineChars="0"/>
+        <w:jc w:val="left"/>
+        <w:rPr>
+          <w:rFonts w:hint="default"/>
+          <w:b w:val="0"/>
+          <w:bCs w:val="0"/>
+          <w:sz w:val="32"/>
+          <w:szCs w:val="32"/>
+          <w:lang w:val="en-US"/>
+        </w:rPr>
+      </w:pPr>
+      <w:r>
+        <w:rPr>
+          <w:rFonts w:hint="default"/>
+          <w:b w:val="0"/>
+          <w:bCs w:val="0"/>
+          <w:sz w:val="32"/>
+          <w:szCs w:val="32"/>
+          <w:lang w:val="en-US"/>
+        </w:rPr>
+        <w:t>He can only give permissions till his level or lower. To prevent exploitation.</w:t>
+      </w:r>
+    </w:p>
+    <w:p>
+      <w:pPr>
+        <w:numPr>
+          <w:ilvl w:val="0"/>
+          <w:numId w:val="0"/>
+        </w:numPr>
+        <w:jc w:val="center"/>
+        <w:rPr>
+          <w:rFonts w:hint="default"/>
+          <w:b/>
+          <w:bCs/>
+          <w:sz w:val="36"/>
+          <w:szCs w:val="36"/>
+          <w:lang w:val="en-US"/>
+        </w:rPr>
+      </w:pPr>
+      <w:r>
+        <w:rPr>
+          <w:rFonts w:hint="default"/>
+          <w:b/>
+          <w:bCs/>
+          <w:sz w:val="36"/>
+          <w:szCs w:val="36"/>
+          <w:lang w:val="en-US"/>
+        </w:rPr>
+        <w:t>Rules of Task</w:t>
+      </w:r>
+    </w:p>
+    <w:p>
+      <w:pPr>
+        <w:numPr>
+          <w:ilvl w:val="0"/>
+          <w:numId w:val="8"/>
+        </w:numPr>
+        <w:ind w:leftChars="0"/>
+        <w:jc w:val="left"/>
+        <w:rPr>
+          <w:rFonts w:hint="default"/>
+          <w:b w:val="0"/>
+          <w:bCs w:val="0"/>
+          <w:sz w:val="32"/>
+          <w:szCs w:val="32"/>
+          <w:lang w:val="en-US"/>
+        </w:rPr>
+      </w:pPr>
+      <w:r>
+        <w:rPr>
+          <w:rFonts w:hint="default"/>
+          <w:b w:val="0"/>
+          <w:bCs w:val="0"/>
+          <w:sz w:val="32"/>
+          <w:szCs w:val="32"/>
+          <w:lang w:val="en-US"/>
+        </w:rPr>
+        <w:t>Visibility</w:t>
+      </w:r>
+    </w:p>
+    <w:p>
+      <w:pPr>
+        <w:numPr>
+          <w:ilvl w:val="0"/>
+          <w:numId w:val="8"/>
+        </w:numPr>
+        <w:ind w:leftChars="0"/>
+        <w:jc w:val="left"/>
+        <w:rPr>
+          <w:rFonts w:hint="default"/>
+          <w:b w:val="0"/>
+          <w:bCs w:val="0"/>
+          <w:sz w:val="32"/>
+          <w:szCs w:val="32"/>
+          <w:lang w:val="en-US"/>
+        </w:rPr>
+      </w:pPr>
+      <w:r>
+        <w:rPr>
+          <w:rFonts w:hint="default"/>
+          <w:b w:val="0"/>
+          <w:bCs w:val="0"/>
+          <w:sz w:val="32"/>
+          <w:szCs w:val="32"/>
+          <w:lang w:val="en-US"/>
+        </w:rPr>
+        <w:t>Needs to be approved? (The producer will need to approve and the root if enabled during branch creation)</w:t>
+      </w:r>
+    </w:p>
+    <w:p>
+      <w:pPr>
+        <w:numPr>
+          <w:ilvl w:val="0"/>
+          <w:numId w:val="8"/>
+        </w:numPr>
+        <w:ind w:leftChars="0"/>
+        <w:jc w:val="left"/>
+        <w:rPr>
+          <w:rFonts w:hint="default"/>
+          <w:b w:val="0"/>
+          <w:bCs w:val="0"/>
+          <w:sz w:val="32"/>
+          <w:szCs w:val="32"/>
+          <w:lang w:val="en-US"/>
+        </w:rPr>
+      </w:pPr>
+      <w:r>
+        <w:rPr>
+          <w:rFonts w:hint="default"/>
+          <w:b w:val="0"/>
+          <w:bCs w:val="0"/>
+          <w:sz w:val="32"/>
+          <w:szCs w:val="32"/>
+          <w:lang w:val="en-US"/>
+        </w:rPr>
+        <w:t>Can public contribute?</w:t>
+      </w:r>
+    </w:p>
+    <w:p>
+      <w:pPr>
+        <w:numPr>
+          <w:ilvl w:val="1"/>
+          <w:numId w:val="8"/>
+        </w:numPr>
+        <w:ind w:left="840" w:leftChars="0" w:hanging="420" w:firstLineChars="0"/>
+        <w:jc w:val="left"/>
+        <w:rPr>
+          <w:rFonts w:hint="default"/>
+          <w:b w:val="0"/>
+          <w:bCs w:val="0"/>
+          <w:sz w:val="32"/>
+          <w:szCs w:val="32"/>
+          <w:lang w:val="en-US"/>
+        </w:rPr>
+      </w:pPr>
+      <w:r>
+        <w:rPr>
+          <w:rFonts w:hint="default"/>
+          <w:b w:val="0"/>
+          <w:bCs w:val="0"/>
+          <w:sz w:val="32"/>
+          <w:szCs w:val="32"/>
+          <w:lang w:val="en-US"/>
+        </w:rPr>
+        <w:t>Public contribution always needs to be approved by producer and Root is optional</w:t>
+      </w:r>
+    </w:p>
     <w:sectPr>
       <w:pgSz w:w="11906" w:h="16838"/>
       <w:pgMar w:top="1440" w:right="1800" w:bottom="1440" w:left="1800" w:header="720" w:footer="720" w:gutter="0"/>
@@ -7785,6 +8851,402 @@
 <file path=word/numbering.xml><?xml version="1.0" encoding="utf-8"?>
 <w:numbering xmlns:wpc="http://schemas.microsoft.com/office/word/2010/wordprocessingCanvas" xmlns:mc="http://schemas.openxmlformats.org/markup-compatibility/2006" xmlns:o="urn:schemas-microsoft-com:office:office" xmlns:r="http://schemas.openxmlformats.org/officeDocument/2006/relationships" xmlns:m="http://schemas.openxmlformats.org/officeDocument/2006/math" xmlns:v="urn:schemas-microsoft-com:vml" xmlns:wp14="http://schemas.microsoft.com/office/word/2010/wordprocessingDrawing" xmlns:wp="http://schemas.openxmlformats.org/drawingml/2006/wordprocessingDrawing" xmlns:w10="urn:schemas-microsoft-com:office:word" xmlns:w="http://schemas.openxmlformats.org/wordprocessingml/2006/main" xmlns:w14="http://schemas.microsoft.com/office/word/2010/wordml" xmlns:wpg="http://schemas.microsoft.com/office/word/2010/wordprocessingGroup" xmlns:wpi="http://schemas.microsoft.com/office/word/2010/wordprocessingInk" xmlns:wne="http://schemas.microsoft.com/office/word/2006/wordml" xmlns:wps="http://schemas.microsoft.com/office/word/2010/wordprocessingShape" xmlns:wpsCustomData="http://www.wps.cn/officeDocument/2013/wpsCustomData" mc:Ignorable="w14 wp14">
   <w:abstractNum w:abstractNumId="0">
+    <w:nsid w:val="962475F7"/>
+    <w:multiLevelType w:val="multilevel"/>
+    <w:tmpl w:val="962475F7"/>
+    <w:lvl w:ilvl="0" w:tentative="0">
+      <w:start w:val="1"/>
+      <w:numFmt w:val="decimal"/>
+      <w:suff w:val="space"/>
+      <w:lvlText w:val="%1."/>
+      <w:lvlJc w:val="left"/>
+    </w:lvl>
+    <w:lvl w:ilvl="1" w:tentative="0">
+      <w:start w:val="1"/>
+      <w:numFmt w:val="lowerLetter"/>
+      <w:lvlText w:val="%2)"/>
+      <w:lvlJc w:val="left"/>
+      <w:pPr>
+        <w:tabs>
+          <w:tab w:val="left" w:pos="840"/>
+        </w:tabs>
+        <w:ind w:left="840" w:leftChars="0" w:hanging="420" w:firstLineChars="0"/>
+      </w:pPr>
+      <w:rPr>
+        <w:rFonts w:hint="default"/>
+      </w:rPr>
+    </w:lvl>
+    <w:lvl w:ilvl="2" w:tentative="0">
+      <w:start w:val="1"/>
+      <w:numFmt w:val="lowerRoman"/>
+      <w:lvlText w:val="%3."/>
+      <w:lvlJc w:val="left"/>
+      <w:pPr>
+        <w:tabs>
+          <w:tab w:val="left" w:pos="1260"/>
+        </w:tabs>
+        <w:ind w:left="1260" w:leftChars="0" w:hanging="420" w:firstLineChars="0"/>
+      </w:pPr>
+      <w:rPr>
+        <w:rFonts w:hint="default"/>
+      </w:rPr>
+    </w:lvl>
+    <w:lvl w:ilvl="3" w:tentative="0">
+      <w:start w:val="1"/>
+      <w:numFmt w:val="decimal"/>
+      <w:lvlText w:val="%4."/>
+      <w:lvlJc w:val="left"/>
+      <w:pPr>
+        <w:tabs>
+          <w:tab w:val="left" w:pos="1680"/>
+        </w:tabs>
+        <w:ind w:left="1680" w:leftChars="0" w:hanging="420" w:firstLineChars="0"/>
+      </w:pPr>
+      <w:rPr>
+        <w:rFonts w:hint="default"/>
+      </w:rPr>
+    </w:lvl>
+    <w:lvl w:ilvl="4" w:tentative="0">
+      <w:start w:val="1"/>
+      <w:numFmt w:val="lowerLetter"/>
+      <w:lvlText w:val="%5)"/>
+      <w:lvlJc w:val="left"/>
+      <w:pPr>
+        <w:tabs>
+          <w:tab w:val="left" w:pos="2100"/>
+        </w:tabs>
+        <w:ind w:left="2100" w:leftChars="0" w:hanging="420" w:firstLineChars="0"/>
+      </w:pPr>
+      <w:rPr>
+        <w:rFonts w:hint="default"/>
+      </w:rPr>
+    </w:lvl>
+    <w:lvl w:ilvl="5" w:tentative="0">
+      <w:start w:val="1"/>
+      <w:numFmt w:val="lowerRoman"/>
+      <w:lvlText w:val="%6."/>
+      <w:lvlJc w:val="left"/>
+      <w:pPr>
+        <w:tabs>
+          <w:tab w:val="left" w:pos="2520"/>
+        </w:tabs>
+        <w:ind w:left="2520" w:leftChars="0" w:hanging="420" w:firstLineChars="0"/>
+      </w:pPr>
+      <w:rPr>
+        <w:rFonts w:hint="default"/>
+      </w:rPr>
+    </w:lvl>
+    <w:lvl w:ilvl="6" w:tentative="0">
+      <w:start w:val="1"/>
+      <w:numFmt w:val="decimal"/>
+      <w:lvlText w:val="%7."/>
+      <w:lvlJc w:val="left"/>
+      <w:pPr>
+        <w:tabs>
+          <w:tab w:val="left" w:pos="2940"/>
+        </w:tabs>
+        <w:ind w:left="2940" w:leftChars="0" w:hanging="420" w:firstLineChars="0"/>
+      </w:pPr>
+      <w:rPr>
+        <w:rFonts w:hint="default"/>
+      </w:rPr>
+    </w:lvl>
+    <w:lvl w:ilvl="7" w:tentative="0">
+      <w:start w:val="1"/>
+      <w:numFmt w:val="lowerLetter"/>
+      <w:lvlText w:val="%8)"/>
+      <w:lvlJc w:val="left"/>
+      <w:pPr>
+        <w:tabs>
+          <w:tab w:val="left" w:pos="3360"/>
+        </w:tabs>
+        <w:ind w:left="3360" w:leftChars="0" w:hanging="420" w:firstLineChars="0"/>
+      </w:pPr>
+      <w:rPr>
+        <w:rFonts w:hint="default"/>
+      </w:rPr>
+    </w:lvl>
+    <w:lvl w:ilvl="8" w:tentative="0">
+      <w:start w:val="1"/>
+      <w:numFmt w:val="lowerRoman"/>
+      <w:lvlText w:val="%9."/>
+      <w:lvlJc w:val="left"/>
+      <w:pPr>
+        <w:tabs>
+          <w:tab w:val="left" w:pos="3780"/>
+        </w:tabs>
+        <w:ind w:left="3780" w:leftChars="0" w:hanging="420" w:firstLineChars="0"/>
+      </w:pPr>
+      <w:rPr>
+        <w:rFonts w:hint="default"/>
+      </w:rPr>
+    </w:lvl>
+  </w:abstractNum>
+  <w:abstractNum w:abstractNumId="1">
+    <w:nsid w:val="9AF8F1E8"/>
+    <w:multiLevelType w:val="multilevel"/>
+    <w:tmpl w:val="9AF8F1E8"/>
+    <w:lvl w:ilvl="0" w:tentative="0">
+      <w:start w:val="1"/>
+      <w:numFmt w:val="decimal"/>
+      <w:suff w:val="space"/>
+      <w:lvlText w:val="%1."/>
+      <w:lvlJc w:val="left"/>
+    </w:lvl>
+    <w:lvl w:ilvl="1" w:tentative="0">
+      <w:start w:val="1"/>
+      <w:numFmt w:val="lowerLetter"/>
+      <w:lvlText w:val="%2)"/>
+      <w:lvlJc w:val="left"/>
+      <w:pPr>
+        <w:tabs>
+          <w:tab w:val="left" w:pos="840"/>
+        </w:tabs>
+        <w:ind w:left="840" w:leftChars="0" w:hanging="420" w:firstLineChars="0"/>
+      </w:pPr>
+      <w:rPr>
+        <w:rFonts w:hint="default"/>
+      </w:rPr>
+    </w:lvl>
+    <w:lvl w:ilvl="2" w:tentative="0">
+      <w:start w:val="1"/>
+      <w:numFmt w:val="lowerRoman"/>
+      <w:lvlText w:val="%3."/>
+      <w:lvlJc w:val="left"/>
+      <w:pPr>
+        <w:tabs>
+          <w:tab w:val="left" w:pos="1260"/>
+        </w:tabs>
+        <w:ind w:left="1260" w:leftChars="0" w:hanging="420" w:firstLineChars="0"/>
+      </w:pPr>
+      <w:rPr>
+        <w:rFonts w:hint="default"/>
+      </w:rPr>
+    </w:lvl>
+    <w:lvl w:ilvl="3" w:tentative="0">
+      <w:start w:val="1"/>
+      <w:numFmt w:val="decimal"/>
+      <w:lvlText w:val="%4."/>
+      <w:lvlJc w:val="left"/>
+      <w:pPr>
+        <w:tabs>
+          <w:tab w:val="left" w:pos="1680"/>
+        </w:tabs>
+        <w:ind w:left="1680" w:leftChars="0" w:hanging="420" w:firstLineChars="0"/>
+      </w:pPr>
+      <w:rPr>
+        <w:rFonts w:hint="default"/>
+      </w:rPr>
+    </w:lvl>
+    <w:lvl w:ilvl="4" w:tentative="0">
+      <w:start w:val="1"/>
+      <w:numFmt w:val="lowerLetter"/>
+      <w:lvlText w:val="%5)"/>
+      <w:lvlJc w:val="left"/>
+      <w:pPr>
+        <w:tabs>
+          <w:tab w:val="left" w:pos="2100"/>
+        </w:tabs>
+        <w:ind w:left="2100" w:leftChars="0" w:hanging="420" w:firstLineChars="0"/>
+      </w:pPr>
+      <w:rPr>
+        <w:rFonts w:hint="default"/>
+      </w:rPr>
+    </w:lvl>
+    <w:lvl w:ilvl="5" w:tentative="0">
+      <w:start w:val="1"/>
+      <w:numFmt w:val="lowerRoman"/>
+      <w:lvlText w:val="%6."/>
+      <w:lvlJc w:val="left"/>
+      <w:pPr>
+        <w:tabs>
+          <w:tab w:val="left" w:pos="2520"/>
+        </w:tabs>
+        <w:ind w:left="2520" w:leftChars="0" w:hanging="420" w:firstLineChars="0"/>
+      </w:pPr>
+      <w:rPr>
+        <w:rFonts w:hint="default"/>
+      </w:rPr>
+    </w:lvl>
+    <w:lvl w:ilvl="6" w:tentative="0">
+      <w:start w:val="1"/>
+      <w:numFmt w:val="decimal"/>
+      <w:lvlText w:val="%7."/>
+      <w:lvlJc w:val="left"/>
+      <w:pPr>
+        <w:tabs>
+          <w:tab w:val="left" w:pos="2940"/>
+        </w:tabs>
+        <w:ind w:left="2940" w:leftChars="0" w:hanging="420" w:firstLineChars="0"/>
+      </w:pPr>
+      <w:rPr>
+        <w:rFonts w:hint="default"/>
+      </w:rPr>
+    </w:lvl>
+    <w:lvl w:ilvl="7" w:tentative="0">
+      <w:start w:val="1"/>
+      <w:numFmt w:val="lowerLetter"/>
+      <w:lvlText w:val="%8)"/>
+      <w:lvlJc w:val="left"/>
+      <w:pPr>
+        <w:tabs>
+          <w:tab w:val="left" w:pos="3360"/>
+        </w:tabs>
+        <w:ind w:left="3360" w:leftChars="0" w:hanging="420" w:firstLineChars="0"/>
+      </w:pPr>
+      <w:rPr>
+        <w:rFonts w:hint="default"/>
+      </w:rPr>
+    </w:lvl>
+    <w:lvl w:ilvl="8" w:tentative="0">
+      <w:start w:val="1"/>
+      <w:numFmt w:val="lowerRoman"/>
+      <w:lvlText w:val="%9."/>
+      <w:lvlJc w:val="left"/>
+      <w:pPr>
+        <w:tabs>
+          <w:tab w:val="left" w:pos="3780"/>
+        </w:tabs>
+        <w:ind w:left="3780" w:leftChars="0" w:hanging="420" w:firstLineChars="0"/>
+      </w:pPr>
+      <w:rPr>
+        <w:rFonts w:hint="default"/>
+      </w:rPr>
+    </w:lvl>
+  </w:abstractNum>
+  <w:abstractNum w:abstractNumId="2">
+    <w:nsid w:val="A929DEA3"/>
+    <w:multiLevelType w:val="multilevel"/>
+    <w:tmpl w:val="A929DEA3"/>
+    <w:lvl w:ilvl="0" w:tentative="0">
+      <w:start w:val="1"/>
+      <w:numFmt w:val="decimal"/>
+      <w:suff w:val="space"/>
+      <w:lvlText w:val="%1."/>
+      <w:lvlJc w:val="left"/>
+    </w:lvl>
+    <w:lvl w:ilvl="1" w:tentative="0">
+      <w:start w:val="1"/>
+      <w:numFmt w:val="lowerLetter"/>
+      <w:lvlText w:val="%2)"/>
+      <w:lvlJc w:val="left"/>
+      <w:pPr>
+        <w:tabs>
+          <w:tab w:val="left" w:pos="840"/>
+        </w:tabs>
+        <w:ind w:left="840" w:leftChars="0" w:hanging="420" w:firstLineChars="0"/>
+      </w:pPr>
+      <w:rPr>
+        <w:rFonts w:hint="default"/>
+      </w:rPr>
+    </w:lvl>
+    <w:lvl w:ilvl="2" w:tentative="0">
+      <w:start w:val="1"/>
+      <w:numFmt w:val="lowerRoman"/>
+      <w:lvlText w:val="%3."/>
+      <w:lvlJc w:val="left"/>
+      <w:pPr>
+        <w:tabs>
+          <w:tab w:val="left" w:pos="1260"/>
+        </w:tabs>
+        <w:ind w:left="1260" w:leftChars="0" w:hanging="420" w:firstLineChars="0"/>
+      </w:pPr>
+      <w:rPr>
+        <w:rFonts w:hint="default"/>
+      </w:rPr>
+    </w:lvl>
+    <w:lvl w:ilvl="3" w:tentative="0">
+      <w:start w:val="1"/>
+      <w:numFmt w:val="decimal"/>
+      <w:lvlText w:val="%4."/>
+      <w:lvlJc w:val="left"/>
+      <w:pPr>
+        <w:tabs>
+          <w:tab w:val="left" w:pos="1680"/>
+        </w:tabs>
+        <w:ind w:left="1680" w:leftChars="0" w:hanging="420" w:firstLineChars="0"/>
+      </w:pPr>
+      <w:rPr>
+        <w:rFonts w:hint="default"/>
+      </w:rPr>
+    </w:lvl>
+    <w:lvl w:ilvl="4" w:tentative="0">
+      <w:start w:val="1"/>
+      <w:numFmt w:val="lowerLetter"/>
+      <w:lvlText w:val="%5)"/>
+      <w:lvlJc w:val="left"/>
+      <w:pPr>
+        <w:tabs>
+          <w:tab w:val="left" w:pos="2100"/>
+        </w:tabs>
+        <w:ind w:left="2100" w:leftChars="0" w:hanging="420" w:firstLineChars="0"/>
+      </w:pPr>
+      <w:rPr>
+        <w:rFonts w:hint="default"/>
+      </w:rPr>
+    </w:lvl>
+    <w:lvl w:ilvl="5" w:tentative="0">
+      <w:start w:val="1"/>
+      <w:numFmt w:val="lowerRoman"/>
+      <w:lvlText w:val="%6."/>
+      <w:lvlJc w:val="left"/>
+      <w:pPr>
+        <w:tabs>
+          <w:tab w:val="left" w:pos="2520"/>
+        </w:tabs>
+        <w:ind w:left="2520" w:leftChars="0" w:hanging="420" w:firstLineChars="0"/>
+      </w:pPr>
+      <w:rPr>
+        <w:rFonts w:hint="default"/>
+      </w:rPr>
+    </w:lvl>
+    <w:lvl w:ilvl="6" w:tentative="0">
+      <w:start w:val="1"/>
+      <w:numFmt w:val="decimal"/>
+      <w:lvlText w:val="%7."/>
+      <w:lvlJc w:val="left"/>
+      <w:pPr>
+        <w:tabs>
+          <w:tab w:val="left" w:pos="2940"/>
+        </w:tabs>
+        <w:ind w:left="2940" w:leftChars="0" w:hanging="420" w:firstLineChars="0"/>
+      </w:pPr>
+      <w:rPr>
+        <w:rFonts w:hint="default"/>
+      </w:rPr>
+    </w:lvl>
+    <w:lvl w:ilvl="7" w:tentative="0">
+      <w:start w:val="1"/>
+      <w:numFmt w:val="lowerLetter"/>
+      <w:lvlText w:val="%8)"/>
+      <w:lvlJc w:val="left"/>
+      <w:pPr>
+        <w:tabs>
+          <w:tab w:val="left" w:pos="3360"/>
+        </w:tabs>
+        <w:ind w:left="3360" w:leftChars="0" w:hanging="420" w:firstLineChars="0"/>
+      </w:pPr>
+      <w:rPr>
+        <w:rFonts w:hint="default"/>
+      </w:rPr>
+    </w:lvl>
+    <w:lvl w:ilvl="8" w:tentative="0">
+      <w:start w:val="1"/>
+      <w:numFmt w:val="lowerRoman"/>
+      <w:lvlText w:val="%9."/>
+      <w:lvlJc w:val="left"/>
+      <w:pPr>
+        <w:tabs>
+          <w:tab w:val="left" w:pos="3780"/>
+        </w:tabs>
+        <w:ind w:left="3780" w:leftChars="0" w:hanging="420" w:firstLineChars="0"/>
+      </w:pPr>
+      <w:rPr>
+        <w:rFonts w:hint="default"/>
+      </w:rPr>
+    </w:lvl>
+  </w:abstractNum>
+  <w:abstractNum w:abstractNumId="3">
     <w:nsid w:val="C0DB3BFE"/>
     <w:multiLevelType w:val="multilevel"/>
     <w:tmpl w:val="C0DB3BFE"/>
@@ -7916,7 +9378,7 @@
       </w:rPr>
     </w:lvl>
   </w:abstractNum>
-  <w:abstractNum w:abstractNumId="1">
+  <w:abstractNum w:abstractNumId="4">
     <w:nsid w:val="EC53450B"/>
     <w:multiLevelType w:val="multilevel"/>
     <w:tmpl w:val="EC53450B"/>
@@ -8048,7 +9510,7 @@
       </w:rPr>
     </w:lvl>
   </w:abstractNum>
-  <w:abstractNum w:abstractNumId="2">
+  <w:abstractNum w:abstractNumId="5">
     <w:nsid w:val="00939806"/>
     <w:multiLevelType w:val="singleLevel"/>
     <w:tmpl w:val="00939806"/>
@@ -8060,7 +9522,7 @@
       <w:lvlJc w:val="left"/>
     </w:lvl>
   </w:abstractNum>
-  <w:abstractNum w:abstractNumId="3">
+  <w:abstractNum w:abstractNumId="6">
     <w:nsid w:val="0CA19095"/>
     <w:multiLevelType w:val="multilevel"/>
     <w:tmpl w:val="0CA19095"/>
@@ -8192,7 +9654,7 @@
       </w:rPr>
     </w:lvl>
   </w:abstractNum>
-  <w:abstractNum w:abstractNumId="4">
+  <w:abstractNum w:abstractNumId="7">
     <w:nsid w:val="75E2F7A6"/>
     <w:multiLevelType w:val="singleLevel"/>
     <w:tmpl w:val="75E2F7A6"/>
@@ -8205,19 +9667,28 @@
     </w:lvl>
   </w:abstractNum>
   <w:num w:numId="1">
+    <w:abstractNumId w:val="3"/>
+  </w:num>
+  <w:num w:numId="2">
+    <w:abstractNumId w:val="7"/>
+  </w:num>
+  <w:num w:numId="3">
+    <w:abstractNumId w:val="5"/>
+  </w:num>
+  <w:num w:numId="4">
+    <w:abstractNumId w:val="6"/>
+  </w:num>
+  <w:num w:numId="5">
+    <w:abstractNumId w:val="4"/>
+  </w:num>
+  <w:num w:numId="6">
+    <w:abstractNumId w:val="1"/>
+  </w:num>
+  <w:num w:numId="7">
     <w:abstractNumId w:val="0"/>
   </w:num>
-  <w:num w:numId="2">
-    <w:abstractNumId w:val="4"/>
-  </w:num>
-  <w:num w:numId="3">
+  <w:num w:numId="8">
     <w:abstractNumId w:val="2"/>
-  </w:num>
-  <w:num w:numId="4">
-    <w:abstractNumId w:val="3"/>
-  </w:num>
-  <w:num w:numId="5">
-    <w:abstractNumId w:val="1"/>
   </w:num>
 </w:numbering>
 </file>
@@ -8510,6 +9981,15 @@
     </w:tblPr>
   </w:style>
   <w:style w:type="character" w:styleId="4">
+    <w:name w:val="FollowedHyperlink"/>
+    <w:basedOn w:val="2"/>
+    <w:uiPriority w:val="0"/>
+    <w:rPr>
+      <w:color w:val="800080"/>
+      <w:u w:val="single"/>
+    </w:rPr>
+  </w:style>
+  <w:style w:type="character" w:styleId="5">
     <w:name w:val="Hyperlink"/>
     <w:basedOn w:val="2"/>
     <w:uiPriority w:val="0"/>
@@ -8518,7 +9998,7 @@
       <w:u w:val="single"/>
     </w:rPr>
   </w:style>
-  <w:style w:type="table" w:styleId="5">
+  <w:style w:type="table" w:styleId="6">
     <w:name w:val="Table Grid"/>
     <w:basedOn w:val="3"/>
     <w:uiPriority w:val="0"/>

</xml_diff>